<commit_message>
Update 'Manual do Usuário'
</commit_message>
<xml_diff>
--- a/artefatos/Issues Monitoring - Manual do Usuário.docx
+++ b/artefatos/Issues Monitoring - Manual do Usuário.docx
@@ -22,7 +22,6 @@
           <w:b w:val="0"/>
           <w:sz w:val="164"/>
           <w:szCs w:val="164"/>
-          <w:lang w:val="en-US"/>
         </w:rPr>
       </w:pPr>
       <w:bookmarkStart w:id="0" w:name="_Toc486767435"/>
@@ -32,7 +31,6 @@
           <w:rFonts w:ascii="Times New Roman" w:hAnsi="Times New Roman" w:cs="Times New Roman"/>
           <w:sz w:val="164"/>
           <w:szCs w:val="164"/>
-          <w:lang w:val="en-US"/>
         </w:rPr>
         <w:t>Issues Monitoring</w:t>
       </w:r>
@@ -45,7 +43,6 @@
         <w:rPr>
           <w:rFonts w:ascii="Times New Roman" w:hAnsi="Times New Roman" w:cs="Times New Roman"/>
           <w:sz w:val="32"/>
-          <w:lang w:val="en-US"/>
         </w:rPr>
       </w:pPr>
     </w:p>
@@ -55,7 +52,6 @@
         <w:rPr>
           <w:rFonts w:ascii="Times New Roman" w:hAnsi="Times New Roman" w:cs="Times New Roman"/>
           <w:sz w:val="32"/>
-          <w:lang w:val="en-US"/>
         </w:rPr>
       </w:pPr>
     </w:p>
@@ -65,7 +61,6 @@
         <w:rPr>
           <w:rFonts w:ascii="Times New Roman" w:hAnsi="Times New Roman" w:cs="Times New Roman"/>
           <w:sz w:val="32"/>
-          <w:lang w:val="en-US"/>
         </w:rPr>
       </w:pPr>
     </w:p>
@@ -2555,26 +2550,13 @@
     <w:p>
       <w:pPr>
         <w:pStyle w:val="NormalWeb"/>
-        <w:spacing w:before="0" w:beforeAutospacing="0" w:after="240" w:afterAutospacing="0"/>
-        <w:rPr>
-          <w:color w:val="24292E"/>
-        </w:rPr>
-      </w:pPr>
-      <w:r>
-        <w:rPr>
-          <w:color w:val="24292E"/>
-        </w:rPr>
-        <w:t>Caso esteja familiarizado com SSH:</w:t>
-      </w:r>
-    </w:p>
-    <w:p>
-      <w:pPr>
-        <w:pStyle w:val="NormalWeb"/>
         <w:spacing w:before="0" w:beforeAutospacing="0" w:after="0" w:afterAutospacing="0"/>
         <w:rPr>
           <w:rStyle w:val="CdigoHTML"/>
           <w:rFonts w:ascii="Times New Roman" w:eastAsiaTheme="majorEastAsia" w:hAnsi="Times New Roman" w:cs="Times New Roman"/>
           <w:color w:val="FFFFFF" w:themeColor="background1"/>
+          <w:sz w:val="24"/>
+          <w:szCs w:val="24"/>
           <w:lang w:val="en-US"/>
         </w:rPr>
       </w:pPr>
@@ -2583,6 +2565,9 @@
           <w:rStyle w:val="CdigoHTML"/>
           <w:rFonts w:ascii="Times New Roman" w:eastAsiaTheme="majorEastAsia" w:hAnsi="Times New Roman" w:cs="Times New Roman"/>
           <w:color w:val="FFFFFF" w:themeColor="background1"/>
+          <w:sz w:val="24"/>
+          <w:szCs w:val="24"/>
+          <w:highlight w:val="black"/>
           <w:lang w:val="en-US"/>
         </w:rPr>
         <w:t>git clone git@github.com:ESEGroup/IssuesMonitoring.git</w:t>
@@ -2629,14 +2614,16 @@
           <w:rStyle w:val="CdigoHTML"/>
           <w:rFonts w:ascii="Times New Roman" w:eastAsiaTheme="majorEastAsia" w:hAnsi="Times New Roman" w:cs="Times New Roman"/>
           <w:color w:val="FFFFFF" w:themeColor="background1"/>
+          <w:sz w:val="24"/>
+          <w:szCs w:val="24"/>
+          <w:highlight w:val="black"/>
           <w:lang w:val="en-US"/>
         </w:rPr>
         <w:t>git clone https://github.com/ESEGroup/IssuesMonitoring.git</w:t>
       </w:r>
       <w:r>
         <w:rPr>
-          <w:rStyle w:val="CdigoHTML"/>
-          <w:rFonts w:ascii="Times New Roman" w:eastAsiaTheme="majorEastAsia" w:hAnsi="Times New Roman" w:cs="Times New Roman"/>
+          <w:rFonts w:eastAsiaTheme="majorEastAsia"/>
           <w:color w:val="24292E"/>
           <w:lang w:val="en-US"/>
         </w:rPr>
@@ -2653,17 +2640,19 @@
         <w:rPr>
           <w:rFonts w:ascii="Times New Roman" w:hAnsi="Times New Roman" w:cs="Times New Roman"/>
           <w:color w:val="24292E"/>
-        </w:rPr>
-      </w:pPr>
-      <w:bookmarkStart w:id="8" w:name="_Toc486778505"/>
+          <w:sz w:val="24"/>
+          <w:szCs w:val="24"/>
+        </w:rPr>
+      </w:pPr>
       <w:r>
         <w:rPr>
           <w:rFonts w:ascii="Times New Roman" w:hAnsi="Times New Roman" w:cs="Times New Roman"/>
           <w:color w:val="24292E"/>
+          <w:sz w:val="24"/>
+          <w:szCs w:val="24"/>
         </w:rPr>
         <w:t>Instale o python 3 e o virtualenv</w:t>
       </w:r>
-      <w:bookmarkEnd w:id="8"/>
     </w:p>
     <w:p>
       <w:pPr>
@@ -2679,14 +2668,16 @@
           <w:rStyle w:val="CdigoHTML"/>
           <w:rFonts w:ascii="Times New Roman" w:eastAsiaTheme="majorEastAsia" w:hAnsi="Times New Roman" w:cs="Times New Roman"/>
           <w:color w:val="FFFFFF" w:themeColor="background1"/>
+          <w:sz w:val="24"/>
+          <w:szCs w:val="24"/>
+          <w:highlight w:val="black"/>
           <w:lang w:val="en-US"/>
         </w:rPr>
         <w:t>sudo apt-get install python3 python3-pip virtualenv</w:t>
       </w:r>
       <w:r>
         <w:rPr>
-          <w:rStyle w:val="CdigoHTML"/>
-          <w:rFonts w:ascii="Times New Roman" w:eastAsiaTheme="majorEastAsia" w:hAnsi="Times New Roman" w:cs="Times New Roman"/>
+          <w:rFonts w:eastAsiaTheme="majorEastAsia"/>
           <w:color w:val="24292E"/>
           <w:lang w:val="en-US"/>
         </w:rPr>
@@ -2703,20 +2694,21 @@
         <w:rPr>
           <w:rFonts w:ascii="Times New Roman" w:hAnsi="Times New Roman" w:cs="Times New Roman"/>
           <w:color w:val="24292E"/>
+          <w:sz w:val="24"/>
+          <w:szCs w:val="24"/>
           <w:lang w:val="en-US"/>
         </w:rPr>
       </w:pPr>
-      <w:bookmarkStart w:id="9" w:name="_Toc486778506"/>
       <w:r>
         <w:rPr>
           <w:rFonts w:ascii="Times New Roman" w:hAnsi="Times New Roman" w:cs="Times New Roman"/>
           <w:color w:val="24292E"/>
+          <w:sz w:val="24"/>
+          <w:szCs w:val="24"/>
           <w:lang w:val="en-US"/>
         </w:rPr>
-        <w:lastRenderedPageBreak/>
         <w:t>Execute o script inicial</w:t>
       </w:r>
-      <w:bookmarkEnd w:id="9"/>
     </w:p>
     <w:p>
       <w:pPr>
@@ -2732,14 +2724,16 @@
           <w:rStyle w:val="CdigoHTML"/>
           <w:rFonts w:ascii="Times New Roman" w:eastAsiaTheme="majorEastAsia" w:hAnsi="Times New Roman" w:cs="Times New Roman"/>
           <w:color w:val="FFFFFF" w:themeColor="background1"/>
+          <w:sz w:val="24"/>
+          <w:szCs w:val="24"/>
+          <w:highlight w:val="black"/>
           <w:lang w:val="en-US"/>
         </w:rPr>
         <w:t>python3 build.py</w:t>
       </w:r>
       <w:r>
         <w:rPr>
-          <w:rStyle w:val="CdigoHTML"/>
-          <w:rFonts w:ascii="Times New Roman" w:eastAsiaTheme="majorEastAsia" w:hAnsi="Times New Roman" w:cs="Times New Roman"/>
+          <w:rFonts w:eastAsiaTheme="majorEastAsia"/>
           <w:color w:val="24292E"/>
           <w:lang w:val="en-US"/>
         </w:rPr>
@@ -2756,24 +2750,20 @@
         <w:rPr>
           <w:rFonts w:ascii="Times New Roman" w:hAnsi="Times New Roman" w:cs="Times New Roman"/>
           <w:color w:val="24292E"/>
-        </w:rPr>
-      </w:pPr>
-      <w:bookmarkStart w:id="10" w:name="_Toc486778507"/>
+          <w:sz w:val="24"/>
+          <w:szCs w:val="24"/>
+        </w:rPr>
+      </w:pPr>
       <w:r>
         <w:rPr>
           <w:rFonts w:ascii="Times New Roman" w:hAnsi="Times New Roman" w:cs="Times New Roman"/>
           <w:color w:val="24292E"/>
-        </w:rPr>
-        <w:t xml:space="preserve">Configure o </w:t>
-      </w:r>
-      <w:r>
-        <w:rPr>
-          <w:rFonts w:ascii="Times New Roman" w:hAnsi="Times New Roman" w:cs="Times New Roman"/>
-          <w:color w:val="24292E"/>
-        </w:rPr>
-        <w:t>servidor</w:t>
-      </w:r>
-      <w:bookmarkEnd w:id="10"/>
+          <w:sz w:val="24"/>
+          <w:szCs w:val="24"/>
+        </w:rPr>
+        <w:lastRenderedPageBreak/>
+        <w:t>Configure o servidor</w:t>
+      </w:r>
     </w:p>
     <w:p>
       <w:pPr>
@@ -2824,7 +2814,7 @@
         <w:pStyle w:val="NormalWeb"/>
         <w:numPr>
           <w:ilvl w:val="0"/>
-          <w:numId w:val="2"/>
+          <w:numId w:val="5"/>
         </w:numPr>
         <w:spacing w:before="240" w:beforeAutospacing="0" w:after="240" w:afterAutospacing="0"/>
         <w:rPr>
@@ -2843,7 +2833,7 @@
         <w:pStyle w:val="NormalWeb"/>
         <w:numPr>
           <w:ilvl w:val="0"/>
-          <w:numId w:val="3"/>
+          <w:numId w:val="6"/>
         </w:numPr>
         <w:spacing w:before="240" w:beforeAutospacing="0" w:after="240" w:afterAutospacing="0"/>
         <w:rPr>
@@ -2862,7 +2852,7 @@
         <w:pStyle w:val="NormalWeb"/>
         <w:numPr>
           <w:ilvl w:val="0"/>
-          <w:numId w:val="3"/>
+          <w:numId w:val="6"/>
         </w:numPr>
         <w:spacing w:before="240" w:beforeAutospacing="0" w:after="240" w:afterAutospacing="0"/>
         <w:rPr>
@@ -2884,19 +2874,37 @@
     </w:p>
     <w:p>
       <w:pPr>
-        <w:pStyle w:val="Ttulo2"/>
-        <w:rPr>
-          <w:rFonts w:ascii="Times New Roman" w:hAnsi="Times New Roman" w:cs="Times New Roman"/>
-        </w:rPr>
-      </w:pPr>
-      <w:bookmarkStart w:id="11" w:name="_Toc486778508"/>
-      <w:r>
-        <w:rPr>
-          <w:rFonts w:ascii="Times New Roman" w:hAnsi="Times New Roman" w:cs="Times New Roman"/>
+        <w:pStyle w:val="NormalWeb"/>
+        <w:spacing w:before="240" w:beforeAutospacing="0" w:after="240" w:afterAutospacing="0"/>
+        <w:ind w:left="720"/>
+        <w:rPr>
+          <w:color w:val="24292E"/>
+        </w:rPr>
+      </w:pPr>
+    </w:p>
+    <w:p>
+      <w:pPr>
+        <w:pStyle w:val="Ttulo1"/>
+        <w:pBdr>
+          <w:bottom w:val="single" w:sz="6" w:space="4" w:color="EAECEF"/>
+        </w:pBdr>
+        <w:spacing w:before="360" w:after="240"/>
+        <w:rPr>
+          <w:rFonts w:ascii="Times New Roman" w:hAnsi="Times New Roman" w:cs="Times New Roman"/>
+          <w:color w:val="24292E"/>
+          <w:sz w:val="24"/>
+          <w:szCs w:val="24"/>
+        </w:rPr>
+      </w:pPr>
+      <w:r>
+        <w:rPr>
+          <w:rFonts w:ascii="Times New Roman" w:hAnsi="Times New Roman" w:cs="Times New Roman"/>
+          <w:color w:val="24292E"/>
+          <w:sz w:val="24"/>
+          <w:szCs w:val="24"/>
         </w:rPr>
         <w:t>Executando o servidor</w:t>
       </w:r>
-      <w:bookmarkEnd w:id="11"/>
     </w:p>
     <w:p>
       <w:pPr>
@@ -2908,17 +2916,19 @@
         <w:rPr>
           <w:rFonts w:ascii="Times New Roman" w:hAnsi="Times New Roman" w:cs="Times New Roman"/>
           <w:color w:val="24292E"/>
-        </w:rPr>
-      </w:pPr>
-      <w:bookmarkStart w:id="12" w:name="_Toc486778509"/>
+          <w:sz w:val="24"/>
+          <w:szCs w:val="24"/>
+        </w:rPr>
+      </w:pPr>
       <w:r>
         <w:rPr>
           <w:rFonts w:ascii="Times New Roman" w:hAnsi="Times New Roman" w:cs="Times New Roman"/>
           <w:color w:val="24292E"/>
+          <w:sz w:val="24"/>
+          <w:szCs w:val="24"/>
         </w:rPr>
         <w:t>Entre no virtualenv</w:t>
       </w:r>
-      <w:bookmarkEnd w:id="12"/>
     </w:p>
     <w:p>
       <w:pPr>
@@ -2933,60 +2943,55 @@
           <w:rStyle w:val="CdigoHTML"/>
           <w:rFonts w:ascii="Times New Roman" w:eastAsiaTheme="majorEastAsia" w:hAnsi="Times New Roman" w:cs="Times New Roman"/>
           <w:color w:val="FFFFFF" w:themeColor="background1"/>
+          <w:sz w:val="24"/>
+          <w:szCs w:val="24"/>
+          <w:highlight w:val="black"/>
         </w:rPr>
         <w:t>source .env/bin/activate</w:t>
       </w:r>
+      <w:r>
+        <w:rPr>
+          <w:rFonts w:eastAsiaTheme="majorEastAsia"/>
+          <w:color w:val="FFFFFF" w:themeColor="background1"/>
+        </w:rPr>
+        <w:br/>
+      </w:r>
+    </w:p>
+    <w:p>
+      <w:pPr>
+        <w:pStyle w:val="NormalWeb"/>
+        <w:spacing w:before="0" w:beforeAutospacing="0" w:after="240" w:afterAutospacing="0"/>
+        <w:rPr>
+          <w:color w:val="24292E"/>
+        </w:rPr>
+      </w:pPr>
+      <w:r>
+        <w:rPr>
+          <w:rStyle w:val="Forte"/>
+          <w:color w:val="24292E"/>
+        </w:rPr>
+        <w:t>Para sair, execute:</w:t>
+      </w:r>
+    </w:p>
+    <w:p>
+      <w:pPr>
+        <w:pStyle w:val="NormalWeb"/>
+        <w:spacing w:before="0" w:beforeAutospacing="0" w:after="0" w:afterAutospacing="0"/>
+        <w:rPr>
+          <w:rFonts w:eastAsiaTheme="majorEastAsia"/>
+          <w:color w:val="FFFFFF" w:themeColor="background1"/>
+        </w:rPr>
+      </w:pPr>
       <w:r>
         <w:rPr>
           <w:rStyle w:val="CdigoHTML"/>
           <w:rFonts w:ascii="Times New Roman" w:eastAsiaTheme="majorEastAsia" w:hAnsi="Times New Roman" w:cs="Times New Roman"/>
           <w:color w:val="FFFFFF" w:themeColor="background1"/>
-        </w:rPr>
-        <w:br/>
-      </w:r>
-    </w:p>
-    <w:p>
-      <w:pPr>
-        <w:pStyle w:val="NormalWeb"/>
-        <w:spacing w:before="0" w:beforeAutospacing="0" w:after="240" w:afterAutospacing="0"/>
-        <w:rPr>
-          <w:color w:val="24292E"/>
-        </w:rPr>
-      </w:pPr>
-      <w:r>
-        <w:rPr>
-          <w:rStyle w:val="Forte"/>
-          <w:color w:val="24292E"/>
-        </w:rPr>
-        <w:t>Para sair, execute:</w:t>
-      </w:r>
-    </w:p>
-    <w:p>
-      <w:pPr>
-        <w:pStyle w:val="NormalWeb"/>
-        <w:spacing w:before="0" w:beforeAutospacing="0" w:after="0" w:afterAutospacing="0"/>
-        <w:rPr>
-          <w:rFonts w:eastAsiaTheme="majorEastAsia"/>
-          <w:color w:val="FFFFFF" w:themeColor="background1"/>
-          <w:sz w:val="20"/>
-          <w:szCs w:val="20"/>
-        </w:rPr>
-      </w:pPr>
-      <w:r>
-        <w:rPr>
-          <w:rStyle w:val="CdigoHTML"/>
-          <w:rFonts w:ascii="Times New Roman" w:eastAsiaTheme="majorEastAsia" w:hAnsi="Times New Roman" w:cs="Times New Roman"/>
-          <w:color w:val="FFFFFF" w:themeColor="background1"/>
-        </w:rPr>
-        <w:t>d</w:t>
-      </w:r>
-      <w:r>
-        <w:rPr>
-          <w:rStyle w:val="CdigoHTML"/>
-          <w:rFonts w:ascii="Times New Roman" w:eastAsiaTheme="majorEastAsia" w:hAnsi="Times New Roman" w:cs="Times New Roman"/>
-          <w:color w:val="FFFFFF" w:themeColor="background1"/>
-        </w:rPr>
-        <w:t>eactivate</w:t>
+          <w:sz w:val="24"/>
+          <w:szCs w:val="24"/>
+          <w:highlight w:val="black"/>
+        </w:rPr>
+        <w:t>deactivate</w:t>
       </w:r>
     </w:p>
     <w:p>
@@ -2999,17 +3004,45 @@
         <w:rPr>
           <w:rFonts w:ascii="Times New Roman" w:hAnsi="Times New Roman" w:cs="Times New Roman"/>
           <w:color w:val="24292E"/>
-        </w:rPr>
-      </w:pPr>
-      <w:bookmarkStart w:id="13" w:name="_Toc486778510"/>
+          <w:sz w:val="24"/>
+          <w:szCs w:val="24"/>
+        </w:rPr>
+      </w:pPr>
       <w:r>
         <w:rPr>
           <w:rFonts w:ascii="Times New Roman" w:hAnsi="Times New Roman" w:cs="Times New Roman"/>
           <w:color w:val="24292E"/>
+          <w:sz w:val="24"/>
+          <w:szCs w:val="24"/>
         </w:rPr>
         <w:t>Execute o servidor (dentro do virtualenv)</w:t>
       </w:r>
-      <w:bookmarkEnd w:id="13"/>
+    </w:p>
+    <w:p>
+      <w:pPr>
+        <w:pStyle w:val="NormalWeb"/>
+        <w:spacing w:before="0" w:beforeAutospacing="0"/>
+        <w:rPr>
+          <w:rStyle w:val="CdigoHTML"/>
+          <w:rFonts w:ascii="Times New Roman" w:eastAsiaTheme="majorEastAsia" w:hAnsi="Times New Roman" w:cs="Times New Roman"/>
+          <w:color w:val="FFFFFF" w:themeColor="background1"/>
+          <w:sz w:val="24"/>
+          <w:szCs w:val="24"/>
+          <w:lang w:val="en-US"/>
+        </w:rPr>
+      </w:pPr>
+      <w:r>
+        <w:rPr>
+          <w:rStyle w:val="CdigoHTML"/>
+          <w:rFonts w:ascii="Times New Roman" w:eastAsiaTheme="majorEastAsia" w:hAnsi="Times New Roman" w:cs="Times New Roman"/>
+          <w:color w:val="FFFFFF" w:themeColor="background1"/>
+          <w:sz w:val="24"/>
+          <w:szCs w:val="24"/>
+          <w:highlight w:val="black"/>
+          <w:lang w:val="en-US"/>
+        </w:rPr>
+        <w:t>env FLASK_APP=issues_monitoring/server.py flask run</w:t>
+      </w:r>
     </w:p>
     <w:p>
       <w:pPr>
@@ -3022,23 +3055,22 @@
           <w:lang w:val="en-US"/>
         </w:rPr>
       </w:pPr>
-      <w:r>
-        <w:rPr>
-          <w:rStyle w:val="CdigoHTML"/>
-          <w:rFonts w:ascii="Times New Roman" w:eastAsiaTheme="majorEastAsia" w:hAnsi="Times New Roman" w:cs="Times New Roman"/>
+    </w:p>
+    <w:p>
+      <w:pPr>
+        <w:pStyle w:val="NormalWeb"/>
+        <w:spacing w:before="0" w:beforeAutospacing="0" w:after="0"/>
+        <w:rPr>
           <w:color w:val="FFFFFF" w:themeColor="background1"/>
           <w:lang w:val="en-US"/>
         </w:rPr>
-        <w:t>env FLASK_APP=issues_monitoring/server.py flask run</w:t>
-      </w:r>
+      </w:pPr>
     </w:p>
     <w:p>
       <w:pPr>
         <w:pStyle w:val="NormalWeb"/>
         <w:spacing w:before="0" w:beforeAutospacing="0" w:after="0"/>
         <w:rPr>
-          <w:rStyle w:val="CdigoHTML"/>
-          <w:rFonts w:ascii="Times New Roman" w:eastAsiaTheme="majorEastAsia" w:hAnsi="Times New Roman" w:cs="Times New Roman"/>
           <w:color w:val="FFFFFF" w:themeColor="background1"/>
           <w:lang w:val="en-US"/>
         </w:rPr>
@@ -3106,23 +3138,13 @@
     </w:p>
     <w:p>
       <w:pPr>
-        <w:pStyle w:val="NormalWeb"/>
-        <w:spacing w:before="0" w:beforeAutospacing="0" w:after="0"/>
-        <w:rPr>
-          <w:color w:val="FFFFFF" w:themeColor="background1"/>
-          <w:lang w:val="en-US"/>
-        </w:rPr>
-      </w:pPr>
-    </w:p>
-    <w:p>
-      <w:pPr>
         <w:pStyle w:val="Ttulo1"/>
         <w:jc w:val="center"/>
         <w:rPr>
           <w:rFonts w:ascii="Times New Roman" w:hAnsi="Times New Roman" w:cs="Times New Roman"/>
         </w:rPr>
       </w:pPr>
-      <w:bookmarkStart w:id="14" w:name="_Toc486778511"/>
+      <w:bookmarkStart w:id="8" w:name="_Toc486778511"/>
       <w:r>
         <w:rPr>
           <w:rFonts w:ascii="Times New Roman" w:hAnsi="Times New Roman" w:cs="Times New Roman"/>
@@ -3130,7 +3152,7 @@
         <w:lastRenderedPageBreak/>
         <w:t>Utilizando o Sistema</w:t>
       </w:r>
-      <w:bookmarkEnd w:id="14"/>
+      <w:bookmarkEnd w:id="8"/>
     </w:p>
     <w:p>
       <w:pPr>
@@ -3150,14 +3172,14 @@
           <w:rFonts w:ascii="Times New Roman" w:hAnsi="Times New Roman" w:cs="Times New Roman"/>
         </w:rPr>
       </w:pPr>
-      <w:bookmarkStart w:id="15" w:name="_Toc486778512"/>
+      <w:bookmarkStart w:id="9" w:name="_Toc486778512"/>
       <w:r>
         <w:rPr>
           <w:rFonts w:ascii="Times New Roman" w:hAnsi="Times New Roman" w:cs="Times New Roman"/>
         </w:rPr>
         <w:t>Login e Cadastro no Sistema Web</w:t>
       </w:r>
-      <w:bookmarkEnd w:id="15"/>
+      <w:bookmarkEnd w:id="9"/>
     </w:p>
     <w:p>
       <w:pPr>
@@ -3221,7 +3243,7 @@
                     <a:blip r:embed="rId8">
                       <a:extLst>
                         <a:ext uri="{28A0092B-C50C-407E-A947-70E740481C1C}">
-                          <a14:useLocalDpi xmlns:arto="http://schemas.microsoft.com/office/word/2006/arto" xmlns:a14="http://schemas.microsoft.com/office/drawing/2010/main" xmlns:wps="http://schemas.microsoft.com/office/word/2010/wordprocessingShape" xmlns:wpi="http://schemas.microsoft.com/office/word/2010/wordprocessingInk" xmlns:wpg="http://schemas.microsoft.com/office/word/2010/wordprocessingGroup" xmlns:w14="http://schemas.microsoft.com/office/word/2010/wordml" xmlns:w="http://schemas.openxmlformats.org/wordprocessingml/2006/main" xmlns:w10="urn:schemas-microsoft-com:office:word" xmlns:wp14="http://schemas.microsoft.com/office/word/2010/wordprocessingDrawing" xmlns:v="urn:schemas-microsoft-com:vml" xmlns:o="urn:schemas-microsoft-com:office:office" xmlns:mc="http://schemas.openxmlformats.org/markup-compatibility/2006" xmlns:wpc="http://schemas.microsoft.com/office/word/2010/wordprocessingCanvas" xmlns="" val="0"/>
+                          <a14:useLocalDpi xmlns="" xmlns:wpc="http://schemas.microsoft.com/office/word/2010/wordprocessingCanvas" xmlns:mc="http://schemas.openxmlformats.org/markup-compatibility/2006" xmlns:o="urn:schemas-microsoft-com:office:office" xmlns:v="urn:schemas-microsoft-com:vml" xmlns:wp14="http://schemas.microsoft.com/office/word/2010/wordprocessingDrawing" xmlns:w10="urn:schemas-microsoft-com:office:word" xmlns:w="http://schemas.openxmlformats.org/wordprocessingml/2006/main" xmlns:w14="http://schemas.microsoft.com/office/word/2010/wordml" xmlns:wpg="http://schemas.microsoft.com/office/word/2010/wordprocessingGroup" xmlns:wpi="http://schemas.microsoft.com/office/word/2010/wordprocessingInk" xmlns:wps="http://schemas.microsoft.com/office/word/2010/wordprocessingShape" xmlns:a14="http://schemas.microsoft.com/office/drawing/2010/main" xmlns:arto="http://schemas.microsoft.com/office/word/2006/arto" val="0"/>
                         </a:ext>
                       </a:extLst>
                     </a:blip>
@@ -3567,7 +3589,7 @@
                     <a:blip r:embed="rId10" cstate="print">
                       <a:extLst>
                         <a:ext uri="{28A0092B-C50C-407E-A947-70E740481C1C}">
-                          <a14:useLocalDpi xmlns:arto="http://schemas.microsoft.com/office/word/2006/arto" xmlns:a14="http://schemas.microsoft.com/office/drawing/2010/main" xmlns:wps="http://schemas.microsoft.com/office/word/2010/wordprocessingShape" xmlns:wpi="http://schemas.microsoft.com/office/word/2010/wordprocessingInk" xmlns:wpg="http://schemas.microsoft.com/office/word/2010/wordprocessingGroup" xmlns:w14="http://schemas.microsoft.com/office/word/2010/wordml" xmlns:w="http://schemas.openxmlformats.org/wordprocessingml/2006/main" xmlns:w10="urn:schemas-microsoft-com:office:word" xmlns:wp14="http://schemas.microsoft.com/office/word/2010/wordprocessingDrawing" xmlns:v="urn:schemas-microsoft-com:vml" xmlns:o="urn:schemas-microsoft-com:office:office" xmlns:mc="http://schemas.openxmlformats.org/markup-compatibility/2006" xmlns:wpc="http://schemas.microsoft.com/office/word/2010/wordprocessingCanvas" xmlns="" val="0"/>
+                          <a14:useLocalDpi xmlns="" xmlns:wpc="http://schemas.microsoft.com/office/word/2010/wordprocessingCanvas" xmlns:mc="http://schemas.openxmlformats.org/markup-compatibility/2006" xmlns:o="urn:schemas-microsoft-com:office:office" xmlns:v="urn:schemas-microsoft-com:vml" xmlns:wp14="http://schemas.microsoft.com/office/word/2010/wordprocessingDrawing" xmlns:w10="urn:schemas-microsoft-com:office:word" xmlns:w="http://schemas.openxmlformats.org/wordprocessingml/2006/main" xmlns:w14="http://schemas.microsoft.com/office/word/2010/wordml" xmlns:wpg="http://schemas.microsoft.com/office/word/2010/wordprocessingGroup" xmlns:wpi="http://schemas.microsoft.com/office/word/2010/wordprocessingInk" xmlns:wps="http://schemas.microsoft.com/office/word/2010/wordprocessingShape" xmlns:a14="http://schemas.microsoft.com/office/drawing/2010/main" xmlns:arto="http://schemas.microsoft.com/office/word/2006/arto" val="0"/>
                         </a:ext>
                       </a:extLst>
                     </a:blip>
@@ -3936,7 +3958,7 @@
           <w:rFonts w:ascii="Times New Roman" w:hAnsi="Times New Roman" w:cs="Times New Roman"/>
         </w:rPr>
       </w:pPr>
-      <w:bookmarkStart w:id="16" w:name="_Toc486778513"/>
+      <w:bookmarkStart w:id="10" w:name="_Toc486778513"/>
       <w:r>
         <w:rPr>
           <w:rStyle w:val="Ttulo2Char"/>
@@ -3945,7 +3967,7 @@
         <w:lastRenderedPageBreak/>
         <w:t>Cadastro de Usuário do Laboratório</w:t>
       </w:r>
-      <w:bookmarkEnd w:id="16"/>
+      <w:bookmarkEnd w:id="10"/>
     </w:p>
     <w:p>
       <w:pPr>
@@ -4027,7 +4049,7 @@
                     <a:blip r:embed="rId12">
                       <a:extLst>
                         <a:ext uri="{28A0092B-C50C-407E-A947-70E740481C1C}">
-                          <a14:useLocalDpi xmlns:arto="http://schemas.microsoft.com/office/word/2006/arto" xmlns:a14="http://schemas.microsoft.com/office/drawing/2010/main" xmlns:wps="http://schemas.microsoft.com/office/word/2010/wordprocessingShape" xmlns:wpi="http://schemas.microsoft.com/office/word/2010/wordprocessingInk" xmlns:wpg="http://schemas.microsoft.com/office/word/2010/wordprocessingGroup" xmlns:w14="http://schemas.microsoft.com/office/word/2010/wordml" xmlns:w="http://schemas.openxmlformats.org/wordprocessingml/2006/main" xmlns:w10="urn:schemas-microsoft-com:office:word" xmlns:wp14="http://schemas.microsoft.com/office/word/2010/wordprocessingDrawing" xmlns:v="urn:schemas-microsoft-com:vml" xmlns:o="urn:schemas-microsoft-com:office:office" xmlns:mc="http://schemas.openxmlformats.org/markup-compatibility/2006" xmlns:wpc="http://schemas.microsoft.com/office/word/2010/wordprocessingCanvas" xmlns="" val="0"/>
+                          <a14:useLocalDpi xmlns="" xmlns:wpc="http://schemas.microsoft.com/office/word/2010/wordprocessingCanvas" xmlns:mc="http://schemas.openxmlformats.org/markup-compatibility/2006" xmlns:o="urn:schemas-microsoft-com:office:office" xmlns:v="urn:schemas-microsoft-com:vml" xmlns:wp14="http://schemas.microsoft.com/office/word/2010/wordprocessingDrawing" xmlns:w10="urn:schemas-microsoft-com:office:word" xmlns:w="http://schemas.openxmlformats.org/wordprocessingml/2006/main" xmlns:w14="http://schemas.microsoft.com/office/word/2010/wordml" xmlns:wpg="http://schemas.microsoft.com/office/word/2010/wordprocessingGroup" xmlns:wpi="http://schemas.microsoft.com/office/word/2010/wordprocessingInk" xmlns:wps="http://schemas.microsoft.com/office/word/2010/wordprocessingShape" xmlns:a14="http://schemas.microsoft.com/office/drawing/2010/main" xmlns:arto="http://schemas.microsoft.com/office/word/2006/arto" val="0"/>
                         </a:ext>
                       </a:extLst>
                     </a:blip>
@@ -4398,7 +4420,7 @@
                     <a:blip r:embed="rId14">
                       <a:extLst>
                         <a:ext uri="{28A0092B-C50C-407E-A947-70E740481C1C}">
-                          <a14:useLocalDpi xmlns:arto="http://schemas.microsoft.com/office/word/2006/arto" xmlns:a14="http://schemas.microsoft.com/office/drawing/2010/main" xmlns:wps="http://schemas.microsoft.com/office/word/2010/wordprocessingShape" xmlns:wpi="http://schemas.microsoft.com/office/word/2010/wordprocessingInk" xmlns:wpg="http://schemas.microsoft.com/office/word/2010/wordprocessingGroup" xmlns:w14="http://schemas.microsoft.com/office/word/2010/wordml" xmlns:w="http://schemas.openxmlformats.org/wordprocessingml/2006/main" xmlns:w10="urn:schemas-microsoft-com:office:word" xmlns:wp14="http://schemas.microsoft.com/office/word/2010/wordprocessingDrawing" xmlns:v="urn:schemas-microsoft-com:vml" xmlns:o="urn:schemas-microsoft-com:office:office" xmlns:mc="http://schemas.openxmlformats.org/markup-compatibility/2006" xmlns:wpc="http://schemas.microsoft.com/office/word/2010/wordprocessingCanvas" xmlns="" val="0"/>
+                          <a14:useLocalDpi xmlns="" xmlns:wpc="http://schemas.microsoft.com/office/word/2010/wordprocessingCanvas" xmlns:mc="http://schemas.openxmlformats.org/markup-compatibility/2006" xmlns:o="urn:schemas-microsoft-com:office:office" xmlns:v="urn:schemas-microsoft-com:vml" xmlns:wp14="http://schemas.microsoft.com/office/word/2010/wordprocessingDrawing" xmlns:w10="urn:schemas-microsoft-com:office:word" xmlns:w="http://schemas.openxmlformats.org/wordprocessingml/2006/main" xmlns:w14="http://schemas.microsoft.com/office/word/2010/wordml" xmlns:wpg="http://schemas.microsoft.com/office/word/2010/wordprocessingGroup" xmlns:wpi="http://schemas.microsoft.com/office/word/2010/wordprocessingInk" xmlns:wps="http://schemas.microsoft.com/office/word/2010/wordprocessingShape" xmlns:a14="http://schemas.microsoft.com/office/drawing/2010/main" xmlns:arto="http://schemas.microsoft.com/office/word/2006/arto" val="0"/>
                         </a:ext>
                       </a:extLst>
                     </a:blip>
@@ -4711,7 +4733,7 @@
           <w:u w:val="single"/>
         </w:rPr>
       </w:pPr>
-      <w:bookmarkStart w:id="17" w:name="_Toc486778514"/>
+      <w:bookmarkStart w:id="11" w:name="_Toc486778514"/>
       <w:r>
         <w:rPr>
           <w:rStyle w:val="Ttulo2Char"/>
@@ -4720,7 +4742,7 @@
         <w:lastRenderedPageBreak/>
         <w:t>Cadastrar um Laboratório</w:t>
       </w:r>
-      <w:bookmarkEnd w:id="17"/>
+      <w:bookmarkEnd w:id="11"/>
     </w:p>
     <w:p>
       <w:pPr>
@@ -4906,7 +4928,7 @@
                     <a:blip r:embed="rId16">
                       <a:extLst>
                         <a:ext uri="{28A0092B-C50C-407E-A947-70E740481C1C}">
-                          <a14:useLocalDpi xmlns:arto="http://schemas.microsoft.com/office/word/2006/arto" xmlns:a14="http://schemas.microsoft.com/office/drawing/2010/main" xmlns:wps="http://schemas.microsoft.com/office/word/2010/wordprocessingShape" xmlns:wpi="http://schemas.microsoft.com/office/word/2010/wordprocessingInk" xmlns:wpg="http://schemas.microsoft.com/office/word/2010/wordprocessingGroup" xmlns:w14="http://schemas.microsoft.com/office/word/2010/wordml" xmlns:w="http://schemas.openxmlformats.org/wordprocessingml/2006/main" xmlns:w10="urn:schemas-microsoft-com:office:word" xmlns:wp14="http://schemas.microsoft.com/office/word/2010/wordprocessingDrawing" xmlns:v="urn:schemas-microsoft-com:vml" xmlns:o="urn:schemas-microsoft-com:office:office" xmlns:mc="http://schemas.openxmlformats.org/markup-compatibility/2006" xmlns:wpc="http://schemas.microsoft.com/office/word/2010/wordprocessingCanvas" xmlns="" val="0"/>
+                          <a14:useLocalDpi xmlns="" xmlns:wpc="http://schemas.microsoft.com/office/word/2010/wordprocessingCanvas" xmlns:mc="http://schemas.openxmlformats.org/markup-compatibility/2006" xmlns:o="urn:schemas-microsoft-com:office:office" xmlns:v="urn:schemas-microsoft-com:vml" xmlns:wp14="http://schemas.microsoft.com/office/word/2010/wordprocessingDrawing" xmlns:w10="urn:schemas-microsoft-com:office:word" xmlns:w="http://schemas.openxmlformats.org/wordprocessingml/2006/main" xmlns:w14="http://schemas.microsoft.com/office/word/2010/wordml" xmlns:wpg="http://schemas.microsoft.com/office/word/2010/wordprocessingGroup" xmlns:wpi="http://schemas.microsoft.com/office/word/2010/wordprocessingInk" xmlns:wps="http://schemas.microsoft.com/office/word/2010/wordprocessingShape" xmlns:a14="http://schemas.microsoft.com/office/drawing/2010/main" xmlns:arto="http://schemas.microsoft.com/office/word/2006/arto" val="0"/>
                         </a:ext>
                       </a:extLst>
                     </a:blip>
@@ -5044,7 +5066,7 @@
                     <a:blip r:embed="rId17">
                       <a:extLst>
                         <a:ext uri="{28A0092B-C50C-407E-A947-70E740481C1C}">
-                          <a14:useLocalDpi xmlns:arto="http://schemas.microsoft.com/office/word/2006/arto" xmlns:a14="http://schemas.microsoft.com/office/drawing/2010/main" xmlns:wps="http://schemas.microsoft.com/office/word/2010/wordprocessingShape" xmlns:wpi="http://schemas.microsoft.com/office/word/2010/wordprocessingInk" xmlns:wpg="http://schemas.microsoft.com/office/word/2010/wordprocessingGroup" xmlns:w14="http://schemas.microsoft.com/office/word/2010/wordml" xmlns:w="http://schemas.openxmlformats.org/wordprocessingml/2006/main" xmlns:w10="urn:schemas-microsoft-com:office:word" xmlns:wp14="http://schemas.microsoft.com/office/word/2010/wordprocessingDrawing" xmlns:v="urn:schemas-microsoft-com:vml" xmlns:o="urn:schemas-microsoft-com:office:office" xmlns:mc="http://schemas.openxmlformats.org/markup-compatibility/2006" xmlns:wpc="http://schemas.microsoft.com/office/word/2010/wordprocessingCanvas" xmlns="" val="0"/>
+                          <a14:useLocalDpi xmlns="" xmlns:wpc="http://schemas.microsoft.com/office/word/2010/wordprocessingCanvas" xmlns:mc="http://schemas.openxmlformats.org/markup-compatibility/2006" xmlns:o="urn:schemas-microsoft-com:office:office" xmlns:v="urn:schemas-microsoft-com:vml" xmlns:wp14="http://schemas.microsoft.com/office/word/2010/wordprocessingDrawing" xmlns:w10="urn:schemas-microsoft-com:office:word" xmlns:w="http://schemas.openxmlformats.org/wordprocessingml/2006/main" xmlns:w14="http://schemas.microsoft.com/office/word/2010/wordml" xmlns:wpg="http://schemas.microsoft.com/office/word/2010/wordprocessingGroup" xmlns:wpi="http://schemas.microsoft.com/office/word/2010/wordprocessingInk" xmlns:wps="http://schemas.microsoft.com/office/word/2010/wordprocessingShape" xmlns:a14="http://schemas.microsoft.com/office/drawing/2010/main" xmlns:arto="http://schemas.microsoft.com/office/word/2006/arto" val="0"/>
                         </a:ext>
                       </a:extLst>
                     </a:blip>
@@ -5118,7 +5140,7 @@
           <w:u w:val="single"/>
         </w:rPr>
       </w:pPr>
-      <w:bookmarkStart w:id="18" w:name="_Toc486778515"/>
+      <w:bookmarkStart w:id="12" w:name="_Toc486778515"/>
       <w:r>
         <w:rPr>
           <w:rStyle w:val="Ttulo2Char"/>
@@ -5126,7 +5148,7 @@
         </w:rPr>
         <w:t>Gerenciando um Laboratório</w:t>
       </w:r>
-      <w:bookmarkEnd w:id="18"/>
+      <w:bookmarkEnd w:id="12"/>
     </w:p>
     <w:p>
       <w:pPr>
@@ -5230,7 +5252,7 @@
           <w:u w:val="single"/>
         </w:rPr>
       </w:pPr>
-      <w:bookmarkStart w:id="19" w:name="_Toc486778516"/>
+      <w:bookmarkStart w:id="13" w:name="_Toc486778516"/>
       <w:r>
         <w:rPr>
           <w:rStyle w:val="Ttulo2Char"/>
@@ -5238,7 +5260,7 @@
         </w:rPr>
         <w:t>Presença em um Laboratório</w:t>
       </w:r>
-      <w:bookmarkEnd w:id="19"/>
+      <w:bookmarkEnd w:id="13"/>
     </w:p>
     <w:p>
       <w:pPr>
@@ -5309,7 +5331,7 @@
                     <a:blip r:embed="rId19">
                       <a:extLst>
                         <a:ext uri="{28A0092B-C50C-407E-A947-70E740481C1C}">
-                          <a14:useLocalDpi xmlns:arto="http://schemas.microsoft.com/office/word/2006/arto" xmlns:a14="http://schemas.microsoft.com/office/drawing/2010/main" xmlns:wps="http://schemas.microsoft.com/office/word/2010/wordprocessingShape" xmlns:wpi="http://schemas.microsoft.com/office/word/2010/wordprocessingInk" xmlns:wpg="http://schemas.microsoft.com/office/word/2010/wordprocessingGroup" xmlns:w14="http://schemas.microsoft.com/office/word/2010/wordml" xmlns:w="http://schemas.openxmlformats.org/wordprocessingml/2006/main" xmlns:w10="urn:schemas-microsoft-com:office:word" xmlns:wp14="http://schemas.microsoft.com/office/word/2010/wordprocessingDrawing" xmlns:v="urn:schemas-microsoft-com:vml" xmlns:o="urn:schemas-microsoft-com:office:office" xmlns:mc="http://schemas.openxmlformats.org/markup-compatibility/2006" xmlns:wpc="http://schemas.microsoft.com/office/word/2010/wordprocessingCanvas" xmlns="" val="0"/>
+                          <a14:useLocalDpi xmlns="" xmlns:wpc="http://schemas.microsoft.com/office/word/2010/wordprocessingCanvas" xmlns:mc="http://schemas.openxmlformats.org/markup-compatibility/2006" xmlns:o="urn:schemas-microsoft-com:office:office" xmlns:v="urn:schemas-microsoft-com:vml" xmlns:wp14="http://schemas.microsoft.com/office/word/2010/wordprocessingDrawing" xmlns:w10="urn:schemas-microsoft-com:office:word" xmlns:w="http://schemas.openxmlformats.org/wordprocessingml/2006/main" xmlns:w14="http://schemas.microsoft.com/office/word/2010/wordml" xmlns:wpg="http://schemas.microsoft.com/office/word/2010/wordprocessingGroup" xmlns:wpi="http://schemas.microsoft.com/office/word/2010/wordprocessingInk" xmlns:wps="http://schemas.microsoft.com/office/word/2010/wordprocessingShape" xmlns:a14="http://schemas.microsoft.com/office/drawing/2010/main" xmlns:arto="http://schemas.microsoft.com/office/word/2006/arto" val="0"/>
                         </a:ext>
                       </a:extLst>
                     </a:blip>
@@ -5396,14 +5418,14 @@
           <w:rFonts w:ascii="Times New Roman" w:hAnsi="Times New Roman" w:cs="Times New Roman"/>
         </w:rPr>
       </w:pPr>
-      <w:bookmarkStart w:id="20" w:name="_Toc486778517"/>
+      <w:bookmarkStart w:id="14" w:name="_Toc486778517"/>
       <w:r>
         <w:rPr>
           <w:rFonts w:ascii="Times New Roman" w:hAnsi="Times New Roman" w:cs="Times New Roman"/>
         </w:rPr>
         <w:t>Alterar Zona de Conforto ou Dados de um Laboratório</w:t>
       </w:r>
-      <w:bookmarkEnd w:id="20"/>
+      <w:bookmarkEnd w:id="14"/>
     </w:p>
     <w:p>
       <w:pPr>
@@ -5467,7 +5489,7 @@
                     <a:blip r:embed="rId20">
                       <a:extLst>
                         <a:ext uri="{28A0092B-C50C-407E-A947-70E740481C1C}">
-                          <a14:useLocalDpi xmlns:arto="http://schemas.microsoft.com/office/word/2006/arto" xmlns:a14="http://schemas.microsoft.com/office/drawing/2010/main" xmlns:wps="http://schemas.microsoft.com/office/word/2010/wordprocessingShape" xmlns:wpi="http://schemas.microsoft.com/office/word/2010/wordprocessingInk" xmlns:wpg="http://schemas.microsoft.com/office/word/2010/wordprocessingGroup" xmlns:w14="http://schemas.microsoft.com/office/word/2010/wordml" xmlns:w="http://schemas.openxmlformats.org/wordprocessingml/2006/main" xmlns:w10="urn:schemas-microsoft-com:office:word" xmlns:wp14="http://schemas.microsoft.com/office/word/2010/wordprocessingDrawing" xmlns:v="urn:schemas-microsoft-com:vml" xmlns:o="urn:schemas-microsoft-com:office:office" xmlns:mc="http://schemas.openxmlformats.org/markup-compatibility/2006" xmlns:wpc="http://schemas.microsoft.com/office/word/2010/wordprocessingCanvas" xmlns="" val="0"/>
+                          <a14:useLocalDpi xmlns="" xmlns:wpc="http://schemas.microsoft.com/office/word/2010/wordprocessingCanvas" xmlns:mc="http://schemas.openxmlformats.org/markup-compatibility/2006" xmlns:o="urn:schemas-microsoft-com:office:office" xmlns:v="urn:schemas-microsoft-com:vml" xmlns:wp14="http://schemas.microsoft.com/office/word/2010/wordprocessingDrawing" xmlns:w10="urn:schemas-microsoft-com:office:word" xmlns:w="http://schemas.openxmlformats.org/wordprocessingml/2006/main" xmlns:w14="http://schemas.microsoft.com/office/word/2010/wordml" xmlns:wpg="http://schemas.microsoft.com/office/word/2010/wordprocessingGroup" xmlns:wpi="http://schemas.microsoft.com/office/word/2010/wordprocessingInk" xmlns:wps="http://schemas.microsoft.com/office/word/2010/wordprocessingShape" xmlns:a14="http://schemas.microsoft.com/office/drawing/2010/main" xmlns:arto="http://schemas.microsoft.com/office/word/2006/arto" val="0"/>
                         </a:ext>
                       </a:extLst>
                     </a:blip>
@@ -5622,14 +5644,14 @@
           <w:rFonts w:ascii="Times New Roman" w:hAnsi="Times New Roman" w:cs="Times New Roman"/>
         </w:rPr>
       </w:pPr>
-      <w:bookmarkStart w:id="21" w:name="_Toc486778518"/>
+      <w:bookmarkStart w:id="15" w:name="_Toc486778518"/>
       <w:r>
         <w:rPr>
           <w:rFonts w:ascii="Times New Roman" w:hAnsi="Times New Roman" w:cs="Times New Roman"/>
         </w:rPr>
         <w:t>Gerenciar Membros Associados ao Laboratório</w:t>
       </w:r>
-      <w:bookmarkEnd w:id="21"/>
+      <w:bookmarkEnd w:id="15"/>
     </w:p>
     <w:p>
       <w:pPr>
@@ -6126,7 +6148,7 @@
           <w:rFonts w:ascii="Times New Roman" w:hAnsi="Times New Roman" w:cs="Times New Roman"/>
         </w:rPr>
       </w:pPr>
-      <w:bookmarkStart w:id="22" w:name="_Toc486778519"/>
+      <w:bookmarkStart w:id="16" w:name="_Toc486778519"/>
       <w:r>
         <w:rPr>
           <w:rFonts w:ascii="Times New Roman" w:hAnsi="Times New Roman" w:cs="Times New Roman"/>
@@ -6151,7 +6173,7 @@
         </w:rPr>
         <w:t>um Usuário do Sistema</w:t>
       </w:r>
-      <w:bookmarkEnd w:id="22"/>
+      <w:bookmarkEnd w:id="16"/>
     </w:p>
     <w:p>
       <w:pPr>
@@ -6473,14 +6495,14 @@
           <w:rFonts w:ascii="Times New Roman" w:hAnsi="Times New Roman" w:cs="Times New Roman"/>
         </w:rPr>
       </w:pPr>
-      <w:bookmarkStart w:id="23" w:name="_Toc486778520"/>
+      <w:bookmarkStart w:id="17" w:name="_Toc486778520"/>
       <w:r>
         <w:rPr>
           <w:rFonts w:ascii="Times New Roman" w:hAnsi="Times New Roman" w:cs="Times New Roman"/>
         </w:rPr>
         <w:t>Gráfico de condições de ambiente</w:t>
       </w:r>
-      <w:bookmarkEnd w:id="23"/>
+      <w:bookmarkEnd w:id="17"/>
     </w:p>
     <w:p>
       <w:pPr>
@@ -6620,14 +6642,14 @@
           <w:rFonts w:ascii="Times New Roman" w:hAnsi="Times New Roman" w:cs="Times New Roman"/>
         </w:rPr>
       </w:pPr>
-      <w:bookmarkStart w:id="24" w:name="_Toc486778521"/>
+      <w:bookmarkStart w:id="18" w:name="_Toc486778521"/>
       <w:r>
         <w:rPr>
           <w:rFonts w:ascii="Times New Roman" w:hAnsi="Times New Roman" w:cs="Times New Roman"/>
         </w:rPr>
         <w:t>Relatório</w:t>
       </w:r>
-      <w:bookmarkEnd w:id="24"/>
+      <w:bookmarkEnd w:id="18"/>
     </w:p>
     <w:p>
       <w:pPr>
@@ -6787,14 +6809,14 @@
           <w:rFonts w:ascii="Times New Roman" w:hAnsi="Times New Roman" w:cs="Times New Roman"/>
         </w:rPr>
       </w:pPr>
-      <w:bookmarkStart w:id="25" w:name="_Toc486778522"/>
+      <w:bookmarkStart w:id="19" w:name="_Toc486778522"/>
       <w:r>
         <w:rPr>
           <w:rFonts w:ascii="Times New Roman" w:hAnsi="Times New Roman" w:cs="Times New Roman"/>
         </w:rPr>
         <w:t>Status do Sistema</w:t>
       </w:r>
-      <w:bookmarkEnd w:id="25"/>
+      <w:bookmarkEnd w:id="19"/>
     </w:p>
     <w:p>
       <w:pPr>
@@ -6898,14 +6920,14 @@
           <w:rFonts w:ascii="Times New Roman" w:hAnsi="Times New Roman" w:cs="Times New Roman"/>
         </w:rPr>
       </w:pPr>
-      <w:bookmarkStart w:id="26" w:name="_Toc486778523"/>
+      <w:bookmarkStart w:id="20" w:name="_Toc486778523"/>
       <w:r>
         <w:rPr>
           <w:rFonts w:ascii="Times New Roman" w:hAnsi="Times New Roman" w:cs="Times New Roman"/>
         </w:rPr>
         <w:t>Anomalias</w:t>
       </w:r>
-      <w:bookmarkEnd w:id="26"/>
+      <w:bookmarkEnd w:id="20"/>
     </w:p>
     <w:p>
       <w:pPr>
@@ -7185,14 +7207,14 @@
           <w:rFonts w:ascii="Times New Roman" w:hAnsi="Times New Roman" w:cs="Times New Roman"/>
         </w:rPr>
       </w:pPr>
-      <w:bookmarkStart w:id="27" w:name="_Toc486778524"/>
+      <w:bookmarkStart w:id="21" w:name="_Toc486778524"/>
       <w:r>
         <w:rPr>
           <w:rFonts w:ascii="Times New Roman" w:hAnsi="Times New Roman" w:cs="Times New Roman"/>
         </w:rPr>
         <w:t>Cadastrar um equipamento</w:t>
       </w:r>
-      <w:bookmarkEnd w:id="27"/>
+      <w:bookmarkEnd w:id="21"/>
     </w:p>
     <w:p>
       <w:pPr>
@@ -7810,7 +7832,7 @@
           <w:rFonts w:ascii="Times New Roman" w:hAnsi="Times New Roman" w:cs="Times New Roman"/>
         </w:rPr>
       </w:pPr>
-      <w:bookmarkStart w:id="28" w:name="_Toc486778525"/>
+      <w:bookmarkStart w:id="22" w:name="_Toc486778525"/>
       <w:r>
         <w:rPr>
           <w:rFonts w:ascii="Times New Roman" w:hAnsi="Times New Roman" w:cs="Times New Roman"/>
@@ -7818,7 +7840,7 @@
         <w:lastRenderedPageBreak/>
         <w:t>Contato</w:t>
       </w:r>
-      <w:bookmarkEnd w:id="28"/>
+      <w:bookmarkEnd w:id="22"/>
     </w:p>
     <w:p>
       <w:pPr>
@@ -7932,7 +7954,7 @@
                     <a:blip r:embed="rId35">
                       <a:extLst>
                         <a:ext uri="{28A0092B-C50C-407E-A947-70E740481C1C}">
-                          <a14:useLocalDpi xmlns:arto="http://schemas.microsoft.com/office/word/2006/arto" xmlns:a14="http://schemas.microsoft.com/office/drawing/2010/main" xmlns:wps="http://schemas.microsoft.com/office/word/2010/wordprocessingShape" xmlns:wpi="http://schemas.microsoft.com/office/word/2010/wordprocessingInk" xmlns:wpg="http://schemas.microsoft.com/office/word/2010/wordprocessingGroup" xmlns:w14="http://schemas.microsoft.com/office/word/2010/wordml" xmlns:w="http://schemas.openxmlformats.org/wordprocessingml/2006/main" xmlns:w10="urn:schemas-microsoft-com:office:word" xmlns:wp14="http://schemas.microsoft.com/office/word/2010/wordprocessingDrawing" xmlns:v="urn:schemas-microsoft-com:vml" xmlns:o="urn:schemas-microsoft-com:office:office" xmlns:mc="http://schemas.openxmlformats.org/markup-compatibility/2006" xmlns:wpc="http://schemas.microsoft.com/office/word/2010/wordprocessingCanvas" xmlns="" val="0"/>
+                          <a14:useLocalDpi xmlns="" xmlns:wpc="http://schemas.microsoft.com/office/word/2010/wordprocessingCanvas" xmlns:mc="http://schemas.openxmlformats.org/markup-compatibility/2006" xmlns:o="urn:schemas-microsoft-com:office:office" xmlns:v="urn:schemas-microsoft-com:vml" xmlns:wp14="http://schemas.microsoft.com/office/word/2010/wordprocessingDrawing" xmlns:w10="urn:schemas-microsoft-com:office:word" xmlns:w="http://schemas.openxmlformats.org/wordprocessingml/2006/main" xmlns:w14="http://schemas.microsoft.com/office/word/2010/wordml" xmlns:wpg="http://schemas.microsoft.com/office/word/2010/wordprocessingGroup" xmlns:wpi="http://schemas.microsoft.com/office/word/2010/wordprocessingInk" xmlns:wps="http://schemas.microsoft.com/office/word/2010/wordprocessingShape" xmlns:a14="http://schemas.microsoft.com/office/drawing/2010/main" xmlns:arto="http://schemas.microsoft.com/office/word/2006/arto" val="0"/>
                         </a:ext>
                       </a:extLst>
                     </a:blip>
@@ -8142,7 +8164,7 @@
                         <w:noProof/>
                         <w:color w:val="C0504D" w:themeColor="accent2"/>
                       </w:rPr>
-                      <w:t>4</w:t>
+                      <w:t>5</w:t>
                     </w:r>
                     <w:r>
                       <w:rPr>
@@ -8725,6 +8747,62 @@
   </w:num>
   <w:num w:numId="4">
     <w:abstractNumId w:val="1"/>
+  </w:num>
+  <w:num w:numId="5">
+    <w:abstractNumId w:val="0"/>
+    <w:lvlOverride w:ilvl="0"/>
+    <w:lvlOverride w:ilvl="1">
+      <w:startOverride w:val="1"/>
+    </w:lvlOverride>
+    <w:lvlOverride w:ilvl="2">
+      <w:startOverride w:val="1"/>
+    </w:lvlOverride>
+    <w:lvlOverride w:ilvl="3">
+      <w:startOverride w:val="1"/>
+    </w:lvlOverride>
+    <w:lvlOverride w:ilvl="4">
+      <w:startOverride w:val="1"/>
+    </w:lvlOverride>
+    <w:lvlOverride w:ilvl="5">
+      <w:startOverride w:val="1"/>
+    </w:lvlOverride>
+    <w:lvlOverride w:ilvl="6">
+      <w:startOverride w:val="1"/>
+    </w:lvlOverride>
+    <w:lvlOverride w:ilvl="7">
+      <w:startOverride w:val="1"/>
+    </w:lvlOverride>
+    <w:lvlOverride w:ilvl="8">
+      <w:startOverride w:val="1"/>
+    </w:lvlOverride>
+  </w:num>
+  <w:num w:numId="6">
+    <w:abstractNumId w:val="2"/>
+    <w:lvlOverride w:ilvl="0"/>
+    <w:lvlOverride w:ilvl="1">
+      <w:startOverride w:val="1"/>
+    </w:lvlOverride>
+    <w:lvlOverride w:ilvl="2">
+      <w:startOverride w:val="1"/>
+    </w:lvlOverride>
+    <w:lvlOverride w:ilvl="3">
+      <w:startOverride w:val="1"/>
+    </w:lvlOverride>
+    <w:lvlOverride w:ilvl="4">
+      <w:startOverride w:val="1"/>
+    </w:lvlOverride>
+    <w:lvlOverride w:ilvl="5">
+      <w:startOverride w:val="1"/>
+    </w:lvlOverride>
+    <w:lvlOverride w:ilvl="6">
+      <w:startOverride w:val="1"/>
+    </w:lvlOverride>
+    <w:lvlOverride w:ilvl="7">
+      <w:startOverride w:val="1"/>
+    </w:lvlOverride>
+    <w:lvlOverride w:ilvl="8">
+      <w:startOverride w:val="1"/>
+    </w:lvlOverride>
   </w:num>
 </w:numbering>
 </file>
@@ -8940,6 +9018,7 @@
   <w:style w:type="character" w:default="1" w:styleId="Fontepargpadro">
     <w:name w:val="Default Paragraph Font"/>
     <w:uiPriority w:val="1"/>
+    <w:semiHidden/>
     <w:unhideWhenUsed/>
   </w:style>
   <w:style w:type="table" w:default="1" w:styleId="Tabelanormal">

</xml_diff>